<commit_message>
Add the difference between process and thread.
</commit_message>
<xml_diff>
--- a/operating system/os.docx
+++ b/operating system/os.docx
@@ -591,8 +591,153 @@
           <w:rFonts w:hint="eastAsia"/>
         </w:rPr>
       </w:pPr>
+      <w:r>
+        <w:rPr>
+          <w:rFonts w:hint="eastAsia"/>
+        </w:rPr>
+        <w:t xml:space="preserve">3. </w:t>
+      </w:r>
+      <w:r>
+        <w:rPr>
+          <w:rFonts w:hint="eastAsia"/>
+        </w:rPr>
+        <w:t>区别</w:t>
+      </w:r>
+    </w:p>
+    <w:p>
+      <w:pPr>
+        <w:rPr>
+          <w:rFonts w:hint="eastAsia"/>
+        </w:rPr>
+      </w:pPr>
+      <w:r>
+        <w:rPr>
+          <w:rFonts w:hint="eastAsia"/>
+        </w:rPr>
+        <w:t>拥有资源：进程是资源分配的基本单位，但是线程不拥有资源，线程可以访问隶属进程的资源。</w:t>
+      </w:r>
+    </w:p>
+    <w:p>
+      <w:pPr>
+        <w:rPr>
+          <w:rFonts w:hint="eastAsia"/>
+        </w:rPr>
+      </w:pPr>
+      <w:r>
+        <w:rPr>
+          <w:rFonts w:hint="eastAsia"/>
+        </w:rPr>
+        <w:t>调度：线程是独立调度的基本单位，在同一进程中，线程的切换不会引起进程切换，从一个进程内的线程切换到另一个进程中的线程时，会引起进程切换。</w:t>
+      </w:r>
+    </w:p>
+    <w:p>
+      <w:pPr>
+        <w:rPr>
+          <w:rFonts w:hint="eastAsia"/>
+        </w:rPr>
+      </w:pPr>
+      <w:r>
+        <w:rPr>
+          <w:rFonts w:hint="eastAsia"/>
+        </w:rPr>
+        <w:t>系统开销：由于创建或撤销进程时，系统都要为之分配或回收资源，如内存空间、</w:t>
+      </w:r>
+      <w:r>
+        <w:rPr>
+          <w:rFonts w:hint="eastAsia"/>
+        </w:rPr>
+        <w:t xml:space="preserve">I/O </w:t>
+      </w:r>
+      <w:r>
+        <w:rPr>
+          <w:rFonts w:hint="eastAsia"/>
+        </w:rPr>
+        <w:t>设备等，所付出的开销远大于创建或撤销线程时的开销。类似地，在进行进程切换时，涉及当前执行进程</w:t>
+      </w:r>
+      <w:r>
+        <w:rPr>
+          <w:rFonts w:hint="eastAsia"/>
+        </w:rPr>
+        <w:t xml:space="preserve"> CPU </w:t>
+      </w:r>
+      <w:r>
+        <w:rPr>
+          <w:rFonts w:hint="eastAsia"/>
+        </w:rPr>
+        <w:t>环境的保存及新调度进程</w:t>
+      </w:r>
+      <w:r>
+        <w:rPr>
+          <w:rFonts w:hint="eastAsia"/>
+        </w:rPr>
+        <w:t xml:space="preserve"> CPU </w:t>
+      </w:r>
+      <w:r>
+        <w:rPr>
+          <w:rFonts w:hint="eastAsia"/>
+        </w:rPr>
+        <w:t>环境的设置，而线程切换时只需保存和设置少量寄存器内容，开销很小。</w:t>
+      </w:r>
+    </w:p>
+    <w:p>
+      <w:pPr>
+        <w:rPr>
+          <w:rFonts w:hint="eastAsia"/>
+        </w:rPr>
+      </w:pPr>
+      <w:r>
+        <w:rPr>
+          <w:rFonts w:hint="eastAsia"/>
+        </w:rPr>
+        <w:t>通信方面：进程间通信</w:t>
+      </w:r>
+      <w:r>
+        <w:rPr>
+          <w:rFonts w:hint="eastAsia"/>
+        </w:rPr>
+        <w:t xml:space="preserve"> (IPC) </w:t>
+      </w:r>
+      <w:r>
+        <w:rPr>
+          <w:rFonts w:hint="eastAsia"/>
+        </w:rPr>
+        <w:t>需要进程同步和互斥手段的辅助，以保证数据的一致性。而线程间可以通过直接读</w:t>
+      </w:r>
+      <w:r>
+        <w:rPr>
+          <w:rFonts w:hint="eastAsia"/>
+        </w:rPr>
+        <w:t>/</w:t>
+      </w:r>
+      <w:r>
+        <w:rPr>
+          <w:rFonts w:hint="eastAsia"/>
+        </w:rPr>
+        <w:t>写同一进程中的数据段（如全局变量）来进行通信。</w:t>
+      </w:r>
+    </w:p>
+    <w:p>
+      <w:pPr>
+        <w:rPr>
+          <w:rFonts w:hint="eastAsia"/>
+        </w:rPr>
+      </w:pPr>
       <w:bookmarkStart w:id="0" w:name="_GoBack"/>
       <w:bookmarkEnd w:id="0"/>
+    </w:p>
+    <w:p>
+      <w:pPr>
+        <w:rPr>
+          <w:rFonts w:hint="eastAsia"/>
+        </w:rPr>
+      </w:pPr>
+    </w:p>
+    <w:p>
+      <w:pPr>
+        <w:rPr>
+          <w:rFonts w:hint="eastAsia"/>
+        </w:rPr>
+      </w:pPr>
     </w:p>
     <w:p>
       <w:pPr>

</xml_diff>

<commit_message>
Add process state switching.
</commit_message>
<xml_diff>
--- a/operating system/os.docx
+++ b/operating system/os.docx
@@ -463,6 +463,38 @@
           <w:rFonts w:hint="eastAsia"/>
         </w:rPr>
       </w:pPr>
+    </w:p>
+    <w:p>
+      <w:pPr>
+        <w:rPr>
+          <w:rFonts w:hint="eastAsia"/>
+        </w:rPr>
+      </w:pPr>
+      <w:r>
+        <w:rPr>
+          <w:rFonts w:hint="eastAsia"/>
+        </w:rPr>
+        <w:t>第二章</w:t>
+      </w:r>
+      <w:r>
+        <w:rPr>
+          <w:rFonts w:hint="eastAsia"/>
+        </w:rPr>
+        <w:t xml:space="preserve"> </w:t>
+      </w:r>
+      <w:r>
+        <w:rPr>
+          <w:rFonts w:hint="eastAsia"/>
+        </w:rPr>
+        <w:t>进程管理</w:t>
+      </w:r>
+    </w:p>
+    <w:p>
+      <w:pPr>
+        <w:rPr>
+          <w:rFonts w:hint="eastAsia"/>
+        </w:rPr>
+      </w:pPr>
       <w:r>
         <w:rPr>
           <w:rFonts w:hint="eastAsia"/>
@@ -722,6 +754,19 @@
           <w:rFonts w:hint="eastAsia"/>
         </w:rPr>
       </w:pPr>
+    </w:p>
+    <w:p>
+      <w:pPr>
+        <w:rPr>
+          <w:rFonts w:hint="eastAsia"/>
+        </w:rPr>
+      </w:pPr>
+      <w:r>
+        <w:rPr>
+          <w:rFonts w:hint="eastAsia"/>
+        </w:rPr>
+        <w:t>进程状态的切换</w:t>
+      </w:r>
       <w:bookmarkStart w:id="0" w:name="_GoBack"/>
       <w:bookmarkEnd w:id="0"/>
     </w:p>
@@ -731,13 +776,73 @@
           <w:rFonts w:hint="eastAsia"/>
         </w:rPr>
       </w:pPr>
-    </w:p>
-    <w:p>
-      <w:pPr>
-        <w:rPr>
-          <w:rFonts w:hint="eastAsia"/>
-        </w:rPr>
-      </w:pPr>
+      <w:r>
+        <w:rPr>
+          <w:rFonts w:hint="eastAsia"/>
+        </w:rPr>
+        <w:t>阻塞状态是缺少需要的资源从而由运行状态转换而来，但是该资源不包括</w:t>
+      </w:r>
+      <w:r>
+        <w:rPr>
+          <w:rFonts w:hint="eastAsia"/>
+        </w:rPr>
+        <w:t xml:space="preserve"> CPU</w:t>
+      </w:r>
+      <w:r>
+        <w:rPr>
+          <w:rFonts w:hint="eastAsia"/>
+        </w:rPr>
+        <w:t>，缺少</w:t>
+      </w:r>
+      <w:r>
+        <w:rPr>
+          <w:rFonts w:hint="eastAsia"/>
+        </w:rPr>
+        <w:t xml:space="preserve"> CPU </w:t>
+      </w:r>
+      <w:r>
+        <w:rPr>
+          <w:rFonts w:hint="eastAsia"/>
+        </w:rPr>
+        <w:t>会让进程从运行态转换为就绪态。</w:t>
+      </w:r>
+    </w:p>
+    <w:p>
+      <w:pPr>
+        <w:rPr>
+          <w:rFonts w:hint="eastAsia"/>
+        </w:rPr>
+      </w:pPr>
+      <w:r>
+        <w:rPr>
+          <w:rFonts w:hint="eastAsia"/>
+        </w:rPr>
+        <w:t>只有就绪态和运行态可以相互转换，其它的都是单向转换。就绪状态的进程通过调度算法从而获得</w:t>
+      </w:r>
+      <w:r>
+        <w:rPr>
+          <w:rFonts w:hint="eastAsia"/>
+        </w:rPr>
+        <w:t xml:space="preserve"> CPU </w:t>
+      </w:r>
+      <w:r>
+        <w:rPr>
+          <w:rFonts w:hint="eastAsia"/>
+        </w:rPr>
+        <w:t>时间，转为运行状态；而运行状态的进程，在分配给它的</w:t>
+      </w:r>
+      <w:r>
+        <w:rPr>
+          <w:rFonts w:hint="eastAsia"/>
+        </w:rPr>
+        <w:t xml:space="preserve"> CPU </w:t>
+      </w:r>
+      <w:r>
+        <w:rPr>
+          <w:rFonts w:hint="eastAsia"/>
+        </w:rPr>
+        <w:t>时间片用完之后就会转为就绪状态，等待下一次调度。</w:t>
+      </w:r>
     </w:p>
     <w:p>
       <w:pPr>

</xml_diff>

<commit_message>
Add first come first serve.
</commit_message>
<xml_diff>
--- a/operating system/os.docx
+++ b/operating system/os.docx
@@ -767,89 +767,191 @@
         </w:rPr>
         <w:t>进程状态的切换</w:t>
       </w:r>
+    </w:p>
+    <w:p>
+      <w:pPr>
+        <w:rPr>
+          <w:rFonts w:hint="eastAsia"/>
+        </w:rPr>
+      </w:pPr>
+      <w:r>
+        <w:rPr>
+          <w:rFonts w:hint="eastAsia"/>
+        </w:rPr>
+        <w:t>阻塞状态是缺少需要的资源从而由运行状态转换而来，但是该资源不包括</w:t>
+      </w:r>
+      <w:r>
+        <w:rPr>
+          <w:rFonts w:hint="eastAsia"/>
+        </w:rPr>
+        <w:t xml:space="preserve"> CPU</w:t>
+      </w:r>
+      <w:r>
+        <w:rPr>
+          <w:rFonts w:hint="eastAsia"/>
+        </w:rPr>
+        <w:t>，缺少</w:t>
+      </w:r>
+      <w:r>
+        <w:rPr>
+          <w:rFonts w:hint="eastAsia"/>
+        </w:rPr>
+        <w:t xml:space="preserve"> CPU </w:t>
+      </w:r>
+      <w:r>
+        <w:rPr>
+          <w:rFonts w:hint="eastAsia"/>
+        </w:rPr>
+        <w:t>会让进程从运行态转换为就绪态。</w:t>
+      </w:r>
+    </w:p>
+    <w:p>
+      <w:pPr>
+        <w:rPr>
+          <w:rFonts w:hint="eastAsia"/>
+        </w:rPr>
+      </w:pPr>
+      <w:r>
+        <w:rPr>
+          <w:rFonts w:hint="eastAsia"/>
+        </w:rPr>
+        <w:t>只有就绪态和运行态可以相互转换，其它的都是单向转换。就绪状态的进程通过调度算法从而获得</w:t>
+      </w:r>
+      <w:r>
+        <w:rPr>
+          <w:rFonts w:hint="eastAsia"/>
+        </w:rPr>
+        <w:t xml:space="preserve"> CPU </w:t>
+      </w:r>
+      <w:r>
+        <w:rPr>
+          <w:rFonts w:hint="eastAsia"/>
+        </w:rPr>
+        <w:t>时间，转为运行状态；而运行状态的进程，在分配给它的</w:t>
+      </w:r>
+      <w:r>
+        <w:rPr>
+          <w:rFonts w:hint="eastAsia"/>
+        </w:rPr>
+        <w:t xml:space="preserve"> CPU </w:t>
+      </w:r>
+      <w:r>
+        <w:rPr>
+          <w:rFonts w:hint="eastAsia"/>
+        </w:rPr>
+        <w:t>时间片用完之后就会转为就绪状态，等待下一次调度。</w:t>
+      </w:r>
+    </w:p>
+    <w:p>
+      <w:pPr>
+        <w:rPr>
+          <w:rFonts w:hint="eastAsia"/>
+        </w:rPr>
+      </w:pPr>
+    </w:p>
+    <w:p>
+      <w:pPr>
+        <w:rPr>
+          <w:rFonts w:hint="eastAsia"/>
+        </w:rPr>
+      </w:pPr>
+      <w:r>
+        <w:rPr>
+          <w:rFonts w:hint="eastAsia"/>
+        </w:rPr>
+        <w:t xml:space="preserve">1. </w:t>
+      </w:r>
+      <w:r>
+        <w:rPr>
+          <w:rFonts w:hint="eastAsia"/>
+        </w:rPr>
+        <w:t>批处理系统中的调度</w:t>
+      </w:r>
+    </w:p>
+    <w:p>
+      <w:pPr>
+        <w:rPr>
+          <w:rFonts w:hint="eastAsia"/>
+        </w:rPr>
+      </w:pPr>
+      <w:r>
+        <w:rPr>
+          <w:rFonts w:hint="eastAsia"/>
+        </w:rPr>
+        <w:t xml:space="preserve">1.1 </w:t>
+      </w:r>
+      <w:r>
+        <w:rPr>
+          <w:rFonts w:hint="eastAsia"/>
+        </w:rPr>
+        <w:t>先来先服务</w:t>
+      </w:r>
+    </w:p>
+    <w:p>
+      <w:pPr>
+        <w:rPr>
+          <w:rFonts w:hint="eastAsia"/>
+        </w:rPr>
+      </w:pPr>
+      <w:r>
+        <w:rPr>
+          <w:rFonts w:hint="eastAsia"/>
+        </w:rPr>
+        <w:t>first-come first-serverd</w:t>
+      </w:r>
+      <w:r>
+        <w:rPr>
+          <w:rFonts w:hint="eastAsia"/>
+        </w:rPr>
+        <w:t>（</w:t>
+      </w:r>
+      <w:r>
+        <w:rPr>
+          <w:rFonts w:hint="eastAsia"/>
+        </w:rPr>
+        <w:t>FCFS</w:t>
+      </w:r>
+      <w:r>
+        <w:rPr>
+          <w:rFonts w:hint="eastAsia"/>
+        </w:rPr>
+        <w:t>）。</w:t>
+      </w:r>
+    </w:p>
+    <w:p>
+      <w:pPr>
+        <w:rPr>
+          <w:rFonts w:hint="eastAsia"/>
+        </w:rPr>
+      </w:pPr>
+      <w:r>
+        <w:rPr>
+          <w:rFonts w:hint="eastAsia"/>
+        </w:rPr>
+        <w:t>调度最先进入就绪队列的作业。</w:t>
+      </w:r>
+    </w:p>
+    <w:p>
+      <w:pPr>
+        <w:rPr>
+          <w:rFonts w:hint="eastAsia"/>
+        </w:rPr>
+      </w:pPr>
+      <w:r>
+        <w:rPr>
+          <w:rFonts w:hint="eastAsia"/>
+        </w:rPr>
+        <w:t>有利于长作业，但不利于短作业，因为短作业必须一直等待前面的长作业执行完毕才能执行，而长作业又需要执行很长时间，造成了短作业等待时间过长。</w:t>
+      </w:r>
+    </w:p>
+    <w:p>
+      <w:pPr>
+        <w:rPr>
+          <w:rFonts w:hint="eastAsia"/>
+        </w:rPr>
+      </w:pPr>
       <w:bookmarkStart w:id="0" w:name="_GoBack"/>
       <w:bookmarkEnd w:id="0"/>
-    </w:p>
-    <w:p>
-      <w:pPr>
-        <w:rPr>
-          <w:rFonts w:hint="eastAsia"/>
-        </w:rPr>
-      </w:pPr>
-      <w:r>
-        <w:rPr>
-          <w:rFonts w:hint="eastAsia"/>
-        </w:rPr>
-        <w:t>阻塞状态是缺少需要的资源从而由运行状态转换而来，但是该资源不包括</w:t>
-      </w:r>
-      <w:r>
-        <w:rPr>
-          <w:rFonts w:hint="eastAsia"/>
-        </w:rPr>
-        <w:t xml:space="preserve"> CPU</w:t>
-      </w:r>
-      <w:r>
-        <w:rPr>
-          <w:rFonts w:hint="eastAsia"/>
-        </w:rPr>
-        <w:t>，缺少</w:t>
-      </w:r>
-      <w:r>
-        <w:rPr>
-          <w:rFonts w:hint="eastAsia"/>
-        </w:rPr>
-        <w:t xml:space="preserve"> CPU </w:t>
-      </w:r>
-      <w:r>
-        <w:rPr>
-          <w:rFonts w:hint="eastAsia"/>
-        </w:rPr>
-        <w:t>会让进程从运行态转换为就绪态。</w:t>
-      </w:r>
-    </w:p>
-    <w:p>
-      <w:pPr>
-        <w:rPr>
-          <w:rFonts w:hint="eastAsia"/>
-        </w:rPr>
-      </w:pPr>
-      <w:r>
-        <w:rPr>
-          <w:rFonts w:hint="eastAsia"/>
-        </w:rPr>
-        <w:t>只有就绪态和运行态可以相互转换，其它的都是单向转换。就绪状态的进程通过调度算法从而获得</w:t>
-      </w:r>
-      <w:r>
-        <w:rPr>
-          <w:rFonts w:hint="eastAsia"/>
-        </w:rPr>
-        <w:t xml:space="preserve"> CPU </w:t>
-      </w:r>
-      <w:r>
-        <w:rPr>
-          <w:rFonts w:hint="eastAsia"/>
-        </w:rPr>
-        <w:t>时间，转为运行状态；而运行状态的进程，在分配给它的</w:t>
-      </w:r>
-      <w:r>
-        <w:rPr>
-          <w:rFonts w:hint="eastAsia"/>
-        </w:rPr>
-        <w:t xml:space="preserve"> CPU </w:t>
-      </w:r>
-      <w:r>
-        <w:rPr>
-          <w:rFonts w:hint="eastAsia"/>
-        </w:rPr>
-        <w:t>时间片用完之后就会转为就绪状态，等待下一次调度。</w:t>
-      </w:r>
-    </w:p>
-    <w:p>
-      <w:pPr>
-        <w:rPr>
-          <w:rFonts w:hint="eastAsia"/>
-        </w:rPr>
-      </w:pPr>
     </w:p>
     <w:sectPr>
       <w:pgSz w:w="12240" w:h="15840"/>

</xml_diff>

<commit_message>
Add shortest job first.
</commit_message>
<xml_diff>
--- a/operating system/os.docx
+++ b/operating system/os.docx
@@ -950,8 +950,84 @@
           <w:rFonts w:hint="eastAsia"/>
         </w:rPr>
       </w:pPr>
+    </w:p>
+    <w:p>
+      <w:pPr>
+        <w:rPr>
+          <w:rFonts w:hint="eastAsia"/>
+        </w:rPr>
+      </w:pPr>
+      <w:r>
+        <w:rPr>
+          <w:rFonts w:hint="eastAsia"/>
+        </w:rPr>
+        <w:t xml:space="preserve">1.2 </w:t>
+      </w:r>
+      <w:r>
+        <w:rPr>
+          <w:rFonts w:hint="eastAsia"/>
+        </w:rPr>
+        <w:t>短作业优先</w:t>
+      </w:r>
+    </w:p>
+    <w:p>
+      <w:pPr>
+        <w:rPr>
+          <w:rFonts w:hint="eastAsia"/>
+        </w:rPr>
+      </w:pPr>
+      <w:r>
+        <w:rPr>
+          <w:rFonts w:hint="eastAsia"/>
+        </w:rPr>
+        <w:t>shortest job first</w:t>
+      </w:r>
+      <w:r>
+        <w:rPr>
+          <w:rFonts w:hint="eastAsia"/>
+        </w:rPr>
+        <w:t>（</w:t>
+      </w:r>
+      <w:r>
+        <w:rPr>
+          <w:rFonts w:hint="eastAsia"/>
+        </w:rPr>
+        <w:t>SJF</w:t>
+      </w:r>
+      <w:r>
+        <w:rPr>
+          <w:rFonts w:hint="eastAsia"/>
+        </w:rPr>
+        <w:t>）。</w:t>
+      </w:r>
+    </w:p>
+    <w:p>
+      <w:pPr>
+        <w:rPr>
+          <w:rFonts w:hint="eastAsia"/>
+        </w:rPr>
+      </w:pPr>
+      <w:r>
+        <w:rPr>
+          <w:rFonts w:hint="eastAsia"/>
+        </w:rPr>
+        <w:t>调度估计运行时间最短的作业。</w:t>
+      </w:r>
       <w:bookmarkStart w:id="0" w:name="_GoBack"/>
       <w:bookmarkEnd w:id="0"/>
+    </w:p>
+    <w:p>
+      <w:pPr>
+        <w:rPr>
+          <w:rFonts w:hint="eastAsia"/>
+        </w:rPr>
+      </w:pPr>
+      <w:r>
+        <w:rPr>
+          <w:rFonts w:hint="eastAsia"/>
+        </w:rPr>
+        <w:t>长作业有可能会饿死，处于一直等待短作业执行完毕的状态。如果一直有短作业到来，那么长作业永远得不到调度。</w:t>
+      </w:r>
     </w:p>
     <w:sectPr>
       <w:pgSz w:w="12240" w:h="15840"/>

</xml_diff>

<commit_message>
Add time slice rotation.
</commit_message>
<xml_diff>
--- a/operating system/os.docx
+++ b/operating system/os.docx
@@ -1244,6 +1244,94 @@
           <w:rFonts w:hint="eastAsia"/>
         </w:rPr>
         <w:t>中长作业可能会饿死的问题，因为随着等待时间的增长，响应比也会越来越高。</w:t>
+      </w:r>
+    </w:p>
+    <w:p>
+      <w:pPr>
+        <w:rPr>
+          <w:rFonts w:hint="eastAsia"/>
+        </w:rPr>
+      </w:pPr>
+    </w:p>
+    <w:p>
+      <w:pPr>
+        <w:rPr>
+          <w:rFonts w:hint="eastAsia"/>
+        </w:rPr>
+      </w:pPr>
+      <w:r>
+        <w:rPr>
+          <w:rFonts w:hint="eastAsia"/>
+        </w:rPr>
+        <w:t xml:space="preserve">2.2 </w:t>
+      </w:r>
+      <w:r>
+        <w:rPr>
+          <w:rFonts w:hint="eastAsia"/>
+        </w:rPr>
+        <w:t>时间片轮转</w:t>
+      </w:r>
+    </w:p>
+    <w:p>
+      <w:pPr>
+        <w:rPr>
+          <w:rFonts w:hint="eastAsia"/>
+        </w:rPr>
+      </w:pPr>
+      <w:r>
+        <w:rPr>
+          <w:rFonts w:hint="eastAsia"/>
+        </w:rPr>
+        <w:t>将所有就绪进程按</w:t>
+      </w:r>
+      <w:r>
+        <w:rPr>
+          <w:rFonts w:hint="eastAsia"/>
+        </w:rPr>
+        <w:t xml:space="preserve"> FCFS </w:t>
+      </w:r>
+      <w:r>
+        <w:rPr>
+          <w:rFonts w:hint="eastAsia"/>
+        </w:rPr>
+        <w:t>的原则排成一个队列，每次调度时，把</w:t>
+      </w:r>
+      <w:r>
+        <w:rPr>
+          <w:rFonts w:hint="eastAsia"/>
+        </w:rPr>
+        <w:t xml:space="preserve"> CPU </w:t>
+      </w:r>
+      <w:r>
+        <w:rPr>
+          <w:rFonts w:hint="eastAsia"/>
+        </w:rPr>
+        <w:t>分配给队首进程，该进程可以执行一个时间片。当时间片用完时，由计时器发出时钟中断，调度程序便停止该进程的执行，并将它送往就绪队列的末尾，同时继续把</w:t>
+      </w:r>
+      <w:r>
+        <w:rPr>
+          <w:rFonts w:hint="eastAsia"/>
+        </w:rPr>
+        <w:t xml:space="preserve"> CPU </w:t>
+      </w:r>
+      <w:r>
+        <w:rPr>
+          <w:rFonts w:hint="eastAsia"/>
+        </w:rPr>
+        <w:t>分配给队首的进程。</w:t>
+      </w:r>
+    </w:p>
+    <w:p>
+      <w:pPr>
+        <w:rPr>
+          <w:rFonts w:hint="eastAsia"/>
+        </w:rPr>
+      </w:pPr>
+      <w:r>
+        <w:rPr>
+          <w:rFonts w:hint="eastAsia"/>
+        </w:rPr>
+        <w:t>时间片轮转算法的效率和时间片的大小有很大关系。因为每次进程切换都要保存进程的信息并且载入新进程的信息，如果时间片太小，进程切换太频繁，在进程切换上就会花过多时间。</w:t>
       </w:r>
     </w:p>
     <w:p>

</xml_diff>

<commit_message>
Add multi-level feedback queue.
</commit_message>
<xml_diff>
--- a/operating system/os.docx
+++ b/operating system/os.docx
@@ -1333,6 +1333,113 @@
         </w:rPr>
         <w:t>时间片轮转算法的效率和时间片的大小有很大关系。因为每次进程切换都要保存进程的信息并且载入新进程的信息，如果时间片太小，进程切换太频繁，在进程切换上就会花过多时间。</w:t>
       </w:r>
+    </w:p>
+    <w:p>
+      <w:pPr>
+        <w:rPr>
+          <w:rFonts w:hint="eastAsia"/>
+        </w:rPr>
+      </w:pPr>
+    </w:p>
+    <w:p>
+      <w:pPr>
+        <w:rPr>
+          <w:rFonts w:hint="eastAsia"/>
+        </w:rPr>
+      </w:pPr>
+      <w:r>
+        <w:rPr>
+          <w:rFonts w:hint="eastAsia"/>
+        </w:rPr>
+        <w:t xml:space="preserve">2.3 </w:t>
+      </w:r>
+      <w:r>
+        <w:rPr>
+          <w:rFonts w:hint="eastAsia"/>
+        </w:rPr>
+        <w:t>多级反馈队列</w:t>
+      </w:r>
+    </w:p>
+    <w:p>
+      <w:pPr>
+        <w:rPr>
+          <w:rFonts w:hint="eastAsia"/>
+        </w:rPr>
+      </w:pPr>
+      <w:r>
+        <w:rPr>
+          <w:rFonts w:hint="eastAsia"/>
+        </w:rPr>
+        <w:t>如果一个进程需要执行</w:t>
+      </w:r>
+      <w:r>
+        <w:rPr>
+          <w:rFonts w:hint="eastAsia"/>
+        </w:rPr>
+        <w:t xml:space="preserve"> 100 </w:t>
+      </w:r>
+      <w:r>
+        <w:rPr>
+          <w:rFonts w:hint="eastAsia"/>
+        </w:rPr>
+        <w:t>个时间片，如果采用轮转调度算法，那么需要交换</w:t>
+      </w:r>
+      <w:r>
+        <w:rPr>
+          <w:rFonts w:hint="eastAsia"/>
+        </w:rPr>
+        <w:t xml:space="preserve"> 100 </w:t>
+      </w:r>
+      <w:r>
+        <w:rPr>
+          <w:rFonts w:hint="eastAsia"/>
+        </w:rPr>
+        <w:t>次。多级队列是为这种需要连续执行多个时间片的进程考虑，它设置了多个队列，每个队列时间片大小都不同，例如</w:t>
+      </w:r>
+      <w:r>
+        <w:rPr>
+          <w:rFonts w:hint="eastAsia"/>
+        </w:rPr>
+        <w:t xml:space="preserve"> 1,2,4,8,..</w:t>
+      </w:r>
+      <w:r>
+        <w:rPr>
+          <w:rFonts w:hint="eastAsia"/>
+        </w:rPr>
+        <w:t>。进程在第一个队列没执行完，就会被移到下一个队列。这种方式下，之前的进程只需要</w:t>
+      </w:r>
+      <w:r>
+        <w:rPr>
+          <w:rFonts w:hint="eastAsia"/>
+        </w:rPr>
+        <w:t xml:space="preserve"> 7 </w:t>
+      </w:r>
+      <w:r>
+        <w:rPr>
+          <w:rFonts w:hint="eastAsia"/>
+        </w:rPr>
+        <w:t>（包括最初的装入）的交换。</w:t>
+      </w:r>
+    </w:p>
+    <w:p>
+      <w:pPr>
+        <w:rPr>
+          <w:rFonts w:hint="eastAsia"/>
+        </w:rPr>
+      </w:pPr>
+      <w:r>
+        <w:rPr>
+          <w:rFonts w:hint="eastAsia"/>
+        </w:rPr>
+        <w:t>每个队列的优先权也不同，最上面的优先权最高。因此只有上一个队列没有进程在排队，才能调度当前队列上的进程。</w:t>
+      </w:r>
+    </w:p>
+    <w:p>
+      <w:pPr>
+        <w:rPr>
+          <w:rFonts w:hint="eastAsia"/>
+        </w:rPr>
+      </w:pPr>
     </w:p>
     <w:p>
       <w:pPr>

</xml_diff>

<commit_message>
Add scheduling in real-time system.
</commit_message>
<xml_diff>
--- a/operating system/os.docx
+++ b/operating system/os.docx
@@ -1447,8 +1447,53 @@
           <w:rFonts w:hint="eastAsia"/>
         </w:rPr>
       </w:pPr>
+      <w:r>
+        <w:rPr>
+          <w:rFonts w:hint="eastAsia"/>
+        </w:rPr>
+        <w:t xml:space="preserve">3. </w:t>
+      </w:r>
+      <w:r>
+        <w:rPr>
+          <w:rFonts w:hint="eastAsia"/>
+        </w:rPr>
+        <w:t>实时系统中的调度</w:t>
+      </w:r>
       <w:bookmarkStart w:id="0" w:name="_GoBack"/>
       <w:bookmarkEnd w:id="0"/>
+    </w:p>
+    <w:p>
+      <w:pPr>
+        <w:rPr>
+          <w:rFonts w:hint="eastAsia"/>
+        </w:rPr>
+      </w:pPr>
+      <w:r>
+        <w:rPr>
+          <w:rFonts w:hint="eastAsia"/>
+        </w:rPr>
+        <w:t>实时系统要求一个服务请求在一个确定时间内得到响应。</w:t>
+      </w:r>
+    </w:p>
+    <w:p>
+      <w:pPr>
+        <w:rPr>
+          <w:rFonts w:hint="eastAsia"/>
+        </w:rPr>
+      </w:pPr>
+      <w:r>
+        <w:rPr>
+          <w:rFonts w:hint="eastAsia"/>
+        </w:rPr>
+        <w:t>分为硬实时和软实时，前者必须满足绝对的截止时间，后者可以容忍一定的超时。</w:t>
+      </w:r>
+    </w:p>
+    <w:p>
+      <w:pPr>
+        <w:rPr>
+          <w:rFonts w:hint="eastAsia"/>
+        </w:rPr>
+      </w:pPr>
     </w:p>
     <w:sectPr>
       <w:pgSz w:w="12240" w:h="15840"/>

</xml_diff>

<commit_message>
Add synchronization and mutual exclusion.
</commit_message>
<xml_diff>
--- a/operating system/os.docx
+++ b/operating system/os.docx
@@ -1537,28 +1537,80 @@
         </w:rPr>
         <w:t>对临界资源进行访问的那段代码称为临界区。</w:t>
       </w:r>
+    </w:p>
+    <w:p>
+      <w:pPr>
+        <w:rPr>
+          <w:rFonts w:hint="eastAsia"/>
+        </w:rPr>
+      </w:pPr>
+      <w:r>
+        <w:rPr>
+          <w:rFonts w:hint="eastAsia"/>
+        </w:rPr>
+        <w:t>为了互斥访问临界资源，每个进程在进入临界区之前，需要先进行检查。</w:t>
+      </w:r>
+    </w:p>
+    <w:p>
+      <w:pPr>
+        <w:rPr>
+          <w:rFonts w:hint="eastAsia"/>
+        </w:rPr>
+      </w:pPr>
+    </w:p>
+    <w:p>
+      <w:pPr>
+        <w:rPr>
+          <w:rFonts w:hint="eastAsia"/>
+        </w:rPr>
+      </w:pPr>
+      <w:r>
+        <w:rPr>
+          <w:rFonts w:hint="eastAsia"/>
+        </w:rPr>
+        <w:t xml:space="preserve">2. </w:t>
+      </w:r>
+      <w:r>
+        <w:rPr>
+          <w:rFonts w:hint="eastAsia"/>
+        </w:rPr>
+        <w:t>同步与互斥</w:t>
+      </w:r>
+    </w:p>
+    <w:p>
+      <w:pPr>
+        <w:rPr>
+          <w:rFonts w:hint="eastAsia"/>
+        </w:rPr>
+      </w:pPr>
+      <w:r>
+        <w:rPr>
+          <w:rFonts w:hint="eastAsia"/>
+        </w:rPr>
+        <w:t>同步指多个进程按一定顺序执行；</w:t>
+      </w:r>
+    </w:p>
+    <w:p>
+      <w:pPr>
+        <w:rPr>
+          <w:rFonts w:hint="eastAsia"/>
+        </w:rPr>
+      </w:pPr>
+      <w:r>
+        <w:rPr>
+          <w:rFonts w:hint="eastAsia"/>
+        </w:rPr>
+        <w:t>互斥指多个进程在同一时刻只有一个进程能进入临界区。</w:t>
+      </w:r>
+    </w:p>
+    <w:p>
+      <w:pPr>
+        <w:rPr>
+          <w:rFonts w:hint="eastAsia"/>
+        </w:rPr>
+      </w:pPr>
       <w:bookmarkStart w:id="0" w:name="_GoBack"/>
       <w:bookmarkEnd w:id="0"/>
-    </w:p>
-    <w:p>
-      <w:pPr>
-        <w:rPr>
-          <w:rFonts w:hint="eastAsia"/>
-        </w:rPr>
-      </w:pPr>
-      <w:r>
-        <w:rPr>
-          <w:rFonts w:hint="eastAsia"/>
-        </w:rPr>
-        <w:t>为了互斥访问临界资源，每个进程在进入临界区之前，需要先进行检查。</w:t>
-      </w:r>
-    </w:p>
-    <w:p>
-      <w:pPr>
-        <w:rPr>
-          <w:rFonts w:hint="eastAsia"/>
-        </w:rPr>
-      </w:pPr>
     </w:p>
     <w:sectPr>
       <w:pgSz w:w="12240" w:h="15840"/>

</xml_diff>

<commit_message>
Add types of pipline.
</commit_message>
<xml_diff>
--- a/operating system/os.docx
+++ b/operating system/os.docx
@@ -2030,8 +2030,86 @@
           <w:rFonts w:hint="eastAsia"/>
         </w:rPr>
       </w:pPr>
+      <w:r>
+        <w:rPr>
+          <w:rFonts w:hint="eastAsia"/>
+        </w:rPr>
+        <w:t xml:space="preserve">Linux </w:t>
+      </w:r>
+      <w:r>
+        <w:rPr>
+          <w:rFonts w:hint="eastAsia"/>
+        </w:rPr>
+        <w:t>中管道是通过空文件来实现。</w:t>
+      </w:r>
+    </w:p>
+    <w:p>
+      <w:pPr>
+        <w:rPr>
+          <w:rFonts w:hint="eastAsia"/>
+        </w:rPr>
+      </w:pPr>
+      <w:r>
+        <w:rPr>
+          <w:rFonts w:hint="eastAsia"/>
+        </w:rPr>
+        <w:t>管道有三种：</w:t>
+      </w:r>
+    </w:p>
+    <w:p>
+      <w:pPr>
+        <w:rPr>
+          <w:rFonts w:hint="eastAsia"/>
+        </w:rPr>
+      </w:pPr>
+      <w:r>
+        <w:rPr>
+          <w:rFonts w:hint="eastAsia"/>
+        </w:rPr>
+        <w:t>普通管道：有两个限制，一是只能单向传输；二是只能在父子进程之间使用；</w:t>
+      </w:r>
+    </w:p>
+    <w:p>
+      <w:pPr>
+        <w:rPr>
+          <w:rFonts w:hint="eastAsia"/>
+        </w:rPr>
+      </w:pPr>
+      <w:r>
+        <w:rPr>
+          <w:rFonts w:hint="eastAsia"/>
+        </w:rPr>
+        <w:t>流管道：去除第一个限制，支持双向传输；</w:t>
+      </w:r>
+    </w:p>
+    <w:p>
+      <w:pPr>
+        <w:rPr>
+          <w:rFonts w:hint="eastAsia"/>
+        </w:rPr>
+      </w:pPr>
+      <w:r>
+        <w:rPr>
+          <w:rFonts w:hint="eastAsia"/>
+        </w:rPr>
+        <w:t>命名管道：去除第二个限制，可以在不相关进程之间进行通信。</w:t>
+      </w:r>
+    </w:p>
+    <w:p>
+      <w:pPr>
+        <w:rPr>
+          <w:rFonts w:hint="eastAsia"/>
+        </w:rPr>
+      </w:pPr>
       <w:bookmarkStart w:id="0" w:name="_GoBack"/>
       <w:bookmarkEnd w:id="0"/>
+    </w:p>
+    <w:p>
+      <w:pPr>
+        <w:rPr>
+          <w:rFonts w:hint="eastAsia"/>
+        </w:rPr>
+      </w:pPr>
     </w:p>
     <w:p>
       <w:pPr>

</xml_diff>

<commit_message>
Add segment & page.
</commit_message>
<xml_diff>
--- a/operating system/os.docx
+++ b/operating system/os.docx
@@ -2858,8 +2858,22 @@
           <w:rFonts w:hint="eastAsia"/>
         </w:rPr>
       </w:pPr>
+    </w:p>
+    <w:p>
+      <w:pPr>
+        <w:rPr>
+          <w:rFonts w:hint="eastAsia"/>
+        </w:rPr>
+      </w:pPr>
       <w:bookmarkStart w:id="0" w:name="_GoBack"/>
       <w:bookmarkEnd w:id="0"/>
+    </w:p>
+    <w:p>
+      <w:pPr>
+        <w:rPr>
+          <w:rFonts w:hint="eastAsia"/>
+        </w:rPr>
+      </w:pPr>
     </w:p>
     <w:p>
       <w:pPr>

</xml_diff>

<commit_message>
Add the difference between segment and page.
</commit_message>
<xml_diff>
--- a/operating system/os.docx
+++ b/operating system/os.docx
@@ -2865,15 +2865,151 @@
           <w:rFonts w:hint="eastAsia"/>
         </w:rPr>
       </w:pPr>
+      <w:r>
+        <w:rPr>
+          <w:rFonts w:hint="eastAsia"/>
+        </w:rPr>
+        <w:t xml:space="preserve">3. </w:t>
+      </w:r>
+      <w:r>
+        <w:rPr>
+          <w:rFonts w:hint="eastAsia"/>
+        </w:rPr>
+        <w:t>段页式</w:t>
+      </w:r>
+    </w:p>
+    <w:p>
+      <w:pPr>
+        <w:rPr>
+          <w:rFonts w:hint="eastAsia"/>
+        </w:rPr>
+      </w:pPr>
+      <w:r>
+        <w:rPr>
+          <w:rFonts w:hint="eastAsia"/>
+        </w:rPr>
+        <w:t>用分段方法来分配和管理虚拟存储器。程序的地址空间按逻辑单位分成基本独立的段，而每一段有自己的段名，再把每段分成固定大小的若干页。</w:t>
+      </w:r>
+    </w:p>
+    <w:p>
+      <w:pPr>
+        <w:rPr>
+          <w:rFonts w:hint="eastAsia"/>
+        </w:rPr>
+      </w:pPr>
+      <w:r>
+        <w:rPr>
+          <w:rFonts w:hint="eastAsia"/>
+        </w:rPr>
+        <w:t>用分页方法来分配和管理实存。即把整个主存分成与上述页大小相等的存储块，可装入作业的任何一页。</w:t>
+      </w:r>
+    </w:p>
+    <w:p>
+      <w:pPr>
+        <w:rPr>
+          <w:rFonts w:hint="eastAsia"/>
+        </w:rPr>
+      </w:pPr>
+      <w:r>
+        <w:rPr>
+          <w:rFonts w:hint="eastAsia"/>
+        </w:rPr>
+        <w:t>程序对内存的调入或调出是按页进行的，但它又可按段实现共享和保护。</w:t>
+      </w:r>
+    </w:p>
+    <w:p>
+      <w:pPr>
+        <w:rPr>
+          <w:rFonts w:hint="eastAsia"/>
+        </w:rPr>
+      </w:pPr>
+    </w:p>
+    <w:p>
+      <w:pPr>
+        <w:rPr>
+          <w:rFonts w:hint="eastAsia"/>
+        </w:rPr>
+      </w:pPr>
+      <w:r>
+        <w:rPr>
+          <w:rFonts w:hint="eastAsia"/>
+        </w:rPr>
+        <w:t xml:space="preserve">4. </w:t>
+      </w:r>
+      <w:r>
+        <w:rPr>
+          <w:rFonts w:hint="eastAsia"/>
+        </w:rPr>
+        <w:t>分页与分段区别</w:t>
+      </w:r>
+    </w:p>
+    <w:p>
+      <w:pPr>
+        <w:rPr>
+          <w:rFonts w:hint="eastAsia"/>
+        </w:rPr>
+      </w:pPr>
+      <w:r>
+        <w:rPr>
+          <w:rFonts w:hint="eastAsia"/>
+        </w:rPr>
+        <w:t>对程序员的透明性：分页透明，但是分段需要程序员显示划分每个段。</w:t>
+      </w:r>
+    </w:p>
+    <w:p>
+      <w:pPr>
+        <w:rPr>
+          <w:rFonts w:hint="eastAsia"/>
+        </w:rPr>
+      </w:pPr>
+      <w:r>
+        <w:rPr>
+          <w:rFonts w:hint="eastAsia"/>
+        </w:rPr>
+        <w:t>地址空间的维度：分页是一维地址空间，分段是二维的。</w:t>
+      </w:r>
+    </w:p>
+    <w:p>
+      <w:pPr>
+        <w:rPr>
+          <w:rFonts w:hint="eastAsia"/>
+        </w:rPr>
+      </w:pPr>
+      <w:r>
+        <w:rPr>
+          <w:rFonts w:hint="eastAsia"/>
+        </w:rPr>
+        <w:t>大小是否可以改变：页的大小不可变，段的大小可以动态改变。</w:t>
+      </w:r>
+    </w:p>
+    <w:p>
+      <w:pPr>
+        <w:rPr>
+          <w:rFonts w:hint="eastAsia"/>
+        </w:rPr>
+      </w:pPr>
+      <w:r>
+        <w:rPr>
+          <w:rFonts w:hint="eastAsia"/>
+        </w:rPr>
+        <w:t>出现的原因：分页主要用于实现虚拟内存，从而获得更大的地址空间；分段主要是为了使程序和数据可以被划分为逻辑上独立的地址空间并且有助于共享和保护。</w:t>
+      </w:r>
+    </w:p>
+    <w:p>
+      <w:pPr>
+        <w:rPr>
+          <w:rFonts w:hint="eastAsia"/>
+        </w:rPr>
+      </w:pPr>
+    </w:p>
+    <w:p>
+      <w:pPr>
+        <w:rPr>
+          <w:rFonts w:hint="eastAsia"/>
+        </w:rPr>
+      </w:pPr>
       <w:bookmarkStart w:id="0" w:name="_GoBack"/>
       <w:bookmarkEnd w:id="0"/>
-    </w:p>
-    <w:p>
-      <w:pPr>
-        <w:rPr>
-          <w:rFonts w:hint="eastAsia"/>
-        </w:rPr>
-      </w:pPr>
     </w:p>
     <w:p>
       <w:pPr>

</xml_diff>

<commit_message>
Add page replacement algorithm.
</commit_message>
<xml_diff>
--- a/operating system/os.docx
+++ b/operating system/os.docx
@@ -3001,6 +3001,32 @@
           <w:rFonts w:hint="eastAsia"/>
         </w:rPr>
       </w:pPr>
+    </w:p>
+    <w:p>
+      <w:pPr>
+        <w:rPr>
+          <w:rFonts w:hint="eastAsia"/>
+        </w:rPr>
+      </w:pPr>
+      <w:r>
+        <w:rPr>
+          <w:rFonts w:hint="eastAsia"/>
+        </w:rPr>
+        <w:t>页面置换算法</w:t>
+      </w:r>
+    </w:p>
+    <w:p>
+      <w:pPr>
+        <w:rPr>
+          <w:rFonts w:hint="eastAsia"/>
+        </w:rPr>
+      </w:pPr>
+      <w:r>
+        <w:rPr>
+          <w:rFonts w:hint="eastAsia"/>
+        </w:rPr>
+        <w:t>在程序运行过程中，若其所要访问的页面不在内存而需要把它们调入内存，但是内存已无空闲空间时，系统必须从内存中调出一个页面到磁盘对换区中，并且将程序所需要的页面调入内存中。页面置换算法的主要目标是使页面置换频率最低（也可以说缺页率最低）。</w:t>
+      </w:r>
     </w:p>
     <w:p>
       <w:pPr>

</xml_diff>

<commit_message>
Add least recently used.
</commit_message>
<xml_diff>
--- a/operating system/os.docx
+++ b/operating system/os.docx
@@ -3169,6 +3169,68 @@
           <w:rFonts w:hint="eastAsia"/>
         </w:rPr>
       </w:pPr>
+      <w:r>
+        <w:rPr>
+          <w:rFonts w:hint="eastAsia"/>
+        </w:rPr>
+        <w:t xml:space="preserve">3. </w:t>
+      </w:r>
+      <w:r>
+        <w:rPr>
+          <w:rFonts w:hint="eastAsia"/>
+        </w:rPr>
+        <w:t>最近最久未使用（</w:t>
+      </w:r>
+      <w:r>
+        <w:rPr>
+          <w:rFonts w:hint="eastAsia"/>
+        </w:rPr>
+        <w:t>LRU, Least Recently Used</w:t>
+      </w:r>
+      <w:r>
+        <w:rPr>
+          <w:rFonts w:hint="eastAsia"/>
+        </w:rPr>
+        <w:t>）</w:t>
+      </w:r>
+    </w:p>
+    <w:p>
+      <w:pPr>
+        <w:rPr>
+          <w:rFonts w:hint="eastAsia"/>
+        </w:rPr>
+      </w:pPr>
+      <w:r>
+        <w:rPr>
+          <w:rFonts w:hint="eastAsia"/>
+        </w:rPr>
+        <w:t>虽然无法知道将来要使用的页面情况，但是可以知道过去使用页面的情况。</w:t>
+      </w:r>
+      <w:r>
+        <w:rPr>
+          <w:rFonts w:hint="eastAsia"/>
+        </w:rPr>
+        <w:t xml:space="preserve">LRU </w:t>
+      </w:r>
+      <w:r>
+        <w:rPr>
+          <w:rFonts w:hint="eastAsia"/>
+        </w:rPr>
+        <w:t>将最近最久未使用的页面换出。</w:t>
+      </w:r>
+    </w:p>
+    <w:p>
+      <w:pPr>
+        <w:rPr>
+          <w:rFonts w:hint="eastAsia"/>
+        </w:rPr>
+      </w:pPr>
+      <w:r>
+        <w:rPr>
+          <w:rFonts w:hint="eastAsia"/>
+        </w:rPr>
+        <w:t>可以用栈来实现该算法，栈中存储页面的页面号。当进程访问一个页面时，将该页面的页面号从栈移除，并将它压入栈顶。这样，最近被访问的页面的页面号总是在栈顶，而最近最久未使用的页面的页面号总是在栈底。</w:t>
+      </w:r>
     </w:p>
     <w:p>
       <w:pPr>
@@ -3178,6 +3240,13 @@
       </w:pPr>
       <w:bookmarkStart w:id="0" w:name="_GoBack"/>
       <w:bookmarkEnd w:id="0"/>
+    </w:p>
+    <w:p>
+      <w:pPr>
+        <w:rPr>
+          <w:rFonts w:hint="eastAsia"/>
+        </w:rPr>
+      </w:pPr>
     </w:p>
     <w:sectPr>
       <w:pgSz w:w="12240" w:h="15840"/>

</xml_diff>

<commit_message>
Add first come first served.
</commit_message>
<xml_diff>
--- a/operating system/os.docx
+++ b/operating system/os.docx
@@ -3300,52 +3300,136 @@
         </w:rPr>
         <w:t>。</w:t>
       </w:r>
+    </w:p>
+    <w:p>
+      <w:pPr>
+        <w:rPr>
+          <w:rFonts w:hint="eastAsia"/>
+        </w:rPr>
+      </w:pPr>
+      <w:r>
+        <w:rPr>
+          <w:rFonts w:hint="eastAsia"/>
+        </w:rPr>
+        <w:t>首先，将内存中的所有页面链接成一个循环队列，当缺页中断发生时，检查当前指针所指向页面的访问位，如果访问位为</w:t>
+      </w:r>
+      <w:r>
+        <w:rPr>
+          <w:rFonts w:hint="eastAsia"/>
+        </w:rPr>
+        <w:t xml:space="preserve"> 0</w:t>
+      </w:r>
+      <w:r>
+        <w:rPr>
+          <w:rFonts w:hint="eastAsia"/>
+        </w:rPr>
+        <w:t>，就将该页面换出；否则将该页的访问位设置为</w:t>
+      </w:r>
+      <w:r>
+        <w:rPr>
+          <w:rFonts w:hint="eastAsia"/>
+        </w:rPr>
+        <w:t xml:space="preserve"> 0</w:t>
+      </w:r>
+      <w:r>
+        <w:rPr>
+          <w:rFonts w:hint="eastAsia"/>
+        </w:rPr>
+        <w:t>，给该页面第二次的机会，移动指针继续检查。</w:t>
+      </w:r>
+    </w:p>
+    <w:p>
+      <w:pPr>
+        <w:rPr>
+          <w:rFonts w:hint="eastAsia"/>
+        </w:rPr>
+      </w:pPr>
+    </w:p>
+    <w:p>
+      <w:pPr>
+        <w:rPr>
+          <w:rFonts w:hint="eastAsia"/>
+        </w:rPr>
+      </w:pPr>
+      <w:r>
+        <w:rPr>
+          <w:rFonts w:hint="eastAsia"/>
+        </w:rPr>
+        <w:t>磁盘调度算法</w:t>
+      </w:r>
+    </w:p>
+    <w:p>
+      <w:pPr>
+        <w:rPr>
+          <w:rFonts w:hint="eastAsia"/>
+        </w:rPr>
+      </w:pPr>
+      <w:r>
+        <w:rPr>
+          <w:rFonts w:hint="eastAsia"/>
+        </w:rPr>
+        <w:t>当多个进程同时请求访问磁盘时，需要进行磁盘调度来控制对磁盘的访问。磁盘调度的主要目标是使磁盘的平均寻道时间最少。</w:t>
+      </w:r>
+    </w:p>
+    <w:p>
+      <w:pPr>
+        <w:rPr>
+          <w:rFonts w:hint="eastAsia"/>
+        </w:rPr>
+      </w:pPr>
+    </w:p>
+    <w:p>
+      <w:pPr>
+        <w:rPr>
+          <w:rFonts w:hint="eastAsia"/>
+        </w:rPr>
+      </w:pPr>
+      <w:r>
+        <w:rPr>
+          <w:rFonts w:hint="eastAsia"/>
+        </w:rPr>
+        <w:t xml:space="preserve">1. </w:t>
+      </w:r>
+      <w:r>
+        <w:rPr>
+          <w:rFonts w:hint="eastAsia"/>
+        </w:rPr>
+        <w:t>先来先服务（</w:t>
+      </w:r>
+      <w:r>
+        <w:rPr>
+          <w:rFonts w:hint="eastAsia"/>
+        </w:rPr>
+        <w:t>FCFS, First Come First Serverd</w:t>
+      </w:r>
+      <w:r>
+        <w:rPr>
+          <w:rFonts w:hint="eastAsia"/>
+        </w:rPr>
+        <w:t>）</w:t>
+      </w:r>
+    </w:p>
+    <w:p>
+      <w:pPr>
+        <w:rPr>
+          <w:rFonts w:hint="eastAsia"/>
+        </w:rPr>
+      </w:pPr>
+      <w:r>
+        <w:rPr>
+          <w:rFonts w:hint="eastAsia"/>
+        </w:rPr>
+        <w:t>根据进程请求访问磁盘的先后次序来进行调度。优点是公平和简单，缺点也很明显，因为未对寻道做任何优化，使平均寻道时间可能较长。</w:t>
+      </w:r>
+    </w:p>
+    <w:p>
+      <w:pPr>
+        <w:rPr>
+          <w:rFonts w:hint="eastAsia"/>
+        </w:rPr>
+      </w:pPr>
       <w:bookmarkStart w:id="0" w:name="_GoBack"/>
       <w:bookmarkEnd w:id="0"/>
-    </w:p>
-    <w:p>
-      <w:pPr>
-        <w:rPr>
-          <w:rFonts w:hint="eastAsia"/>
-        </w:rPr>
-      </w:pPr>
-      <w:r>
-        <w:rPr>
-          <w:rFonts w:hint="eastAsia"/>
-        </w:rPr>
-        <w:t>首先，将内存中的所有页面链接成一个循环队列，当缺页中断发生时，检查当前指针所指向页面的访问位，如果访问位为</w:t>
-      </w:r>
-      <w:r>
-        <w:rPr>
-          <w:rFonts w:hint="eastAsia"/>
-        </w:rPr>
-        <w:t xml:space="preserve"> 0</w:t>
-      </w:r>
-      <w:r>
-        <w:rPr>
-          <w:rFonts w:hint="eastAsia"/>
-        </w:rPr>
-        <w:t>，就将该页面换出；否则将该页的访问位设置为</w:t>
-      </w:r>
-      <w:r>
-        <w:rPr>
-          <w:rFonts w:hint="eastAsia"/>
-        </w:rPr>
-        <w:t xml:space="preserve"> 0</w:t>
-      </w:r>
-      <w:r>
-        <w:rPr>
-          <w:rFonts w:hint="eastAsia"/>
-        </w:rPr>
-        <w:t>，给该页面第二次的机会，移动指针继续检查。</w:t>
-      </w:r>
-    </w:p>
-    <w:p>
-      <w:pPr>
-        <w:rPr>
-          <w:rFonts w:hint="eastAsia"/>
-        </w:rPr>
-      </w:pPr>
     </w:p>
     <w:sectPr>
       <w:pgSz w:w="12240" w:h="15840"/>

</xml_diff>

<commit_message>
Add shortest seek time first.
</commit_message>
<xml_diff>
--- a/operating system/os.docx
+++ b/operating system/os.docx
@@ -3419,8 +3419,91 @@
         <w:rPr>
           <w:rFonts w:hint="eastAsia"/>
         </w:rPr>
-        <w:t>根据进程请求访问磁盘的先后次序来进行调度。优点是公平和简单，缺点也很明显，因为未对寻道做任何优化，使平均寻道时间可能较长。</w:t>
-      </w:r>
+        <w:t>根据进程请求访问磁盘的先后次序来进行调度。优点是公平和简单，缺点也很明显，因为</w:t>
+      </w:r>
+    </w:p>
+    <w:p>
+      <w:pPr>
+        <w:rPr>
+          <w:rFonts w:hint="eastAsia"/>
+        </w:rPr>
+      </w:pPr>
+      <w:r>
+        <w:rPr>
+          <w:rFonts w:hint="eastAsia"/>
+        </w:rPr>
+        <w:t>未对寻道做任何优化，使平均寻道时间可能较长。</w:t>
+      </w:r>
+    </w:p>
+    <w:p>
+      <w:pPr>
+        <w:rPr>
+          <w:rFonts w:hint="eastAsia"/>
+        </w:rPr>
+      </w:pPr>
+    </w:p>
+    <w:p>
+      <w:pPr>
+        <w:rPr>
+          <w:rFonts w:hint="eastAsia"/>
+        </w:rPr>
+      </w:pPr>
+      <w:r>
+        <w:rPr>
+          <w:rFonts w:hint="eastAsia"/>
+        </w:rPr>
+        <w:t xml:space="preserve">2. </w:t>
+      </w:r>
+      <w:r>
+        <w:rPr>
+          <w:rFonts w:hint="eastAsia"/>
+        </w:rPr>
+        <w:t>最短寻道时间优先（</w:t>
+      </w:r>
+      <w:r>
+        <w:rPr>
+          <w:rFonts w:hint="eastAsia"/>
+        </w:rPr>
+        <w:t>SSTF, Shortest Seek Time First</w:t>
+      </w:r>
+      <w:r>
+        <w:rPr>
+          <w:rFonts w:hint="eastAsia"/>
+        </w:rPr>
+        <w:t>）</w:t>
+      </w:r>
+    </w:p>
+    <w:p>
+      <w:pPr>
+        <w:rPr>
+          <w:rFonts w:hint="eastAsia"/>
+        </w:rPr>
+      </w:pPr>
+      <w:r>
+        <w:rPr>
+          <w:rFonts w:hint="eastAsia"/>
+        </w:rPr>
+        <w:t>要求访问的磁道与当前磁头所在磁道距离最近的优先进行调度。这种算法并不能保证平均寻道时间最短，但是比</w:t>
+      </w:r>
+      <w:r>
+        <w:rPr>
+          <w:rFonts w:hint="eastAsia"/>
+        </w:rPr>
+        <w:t xml:space="preserve"> FCFS </w:t>
+      </w:r>
+      <w:r>
+        <w:rPr>
+          <w:rFonts w:hint="eastAsia"/>
+        </w:rPr>
+        <w:t>好很多。</w:t>
+      </w:r>
+    </w:p>
+    <w:p>
+      <w:pPr>
+        <w:rPr>
+          <w:rFonts w:hint="eastAsia"/>
+        </w:rPr>
+      </w:pPr>
     </w:p>
     <w:p>
       <w:pPr>
@@ -3430,6 +3513,13 @@
       </w:pPr>
       <w:bookmarkStart w:id="0" w:name="_GoBack"/>
       <w:bookmarkEnd w:id="0"/>
+    </w:p>
+    <w:p>
+      <w:pPr>
+        <w:rPr>
+          <w:rFonts w:hint="eastAsia"/>
+        </w:rPr>
+      </w:pPr>
     </w:p>
     <w:sectPr>
       <w:pgSz w:w="12240" w:h="15840"/>

</xml_diff>